<commit_message>
Projet fini avec document
</commit_message>
<xml_diff>
--- a/Journal expérimentation.docx
+++ b/Journal expérimentation.docx
@@ -210,26 +210,8 @@
           <w:color w:val="000000"/>
           <w:lang w:eastAsia="fr-CA"/>
         </w:rPr>
-        <w:t xml:space="preserve">M. </w:t>
-      </w:r>
-      <w:r>
-        <w:rPr>
-          <w:rFonts w:ascii="Arial" w:hAnsi="Arial" w:cs="Arial"/>
-          <w:color w:val="000000"/>
-          <w:lang w:eastAsia="fr-CA"/>
-        </w:rPr>
-        <w:t xml:space="preserve">Joël </w:t>
-      </w:r>
-      <w:proofErr w:type="spellStart"/>
-      <w:r>
-        <w:rPr>
-          <w:rFonts w:ascii="Arial" w:hAnsi="Arial" w:cs="Arial"/>
-          <w:color w:val="000000"/>
-          <w:lang w:eastAsia="fr-CA"/>
-        </w:rPr>
-        <w:t>Sandé</w:t>
-      </w:r>
-      <w:proofErr w:type="spellEnd"/>
+        <w:t>M. Joël Sandé</w:t>
+      </w:r>
     </w:p>
     <w:p>
       <w:pPr>
@@ -292,15 +274,7 @@
           <w:color w:val="000000"/>
           <w:lang w:eastAsia="fr-CA"/>
         </w:rPr>
-        <w:t>de l</w:t>
-      </w:r>
-      <w:r>
-        <w:rPr>
-          <w:rFonts w:ascii="Arial" w:hAnsi="Arial" w:cs="Arial"/>
-          <w:color w:val="000000"/>
-          <w:lang w:eastAsia="fr-CA"/>
-        </w:rPr>
-        <w:t>’informatique</w:t>
+        <w:t>de l’informatique</w:t>
       </w:r>
     </w:p>
     <w:p>
@@ -381,7 +355,11 @@
     <w:sdt>
       <w:sdtPr>
         <w:rPr>
-          <w:lang w:val="fr-FR"/>
+          <w:rFonts w:asciiTheme="minorHAnsi" w:eastAsiaTheme="minorHAnsi" w:hAnsiTheme="minorHAnsi" w:cstheme="minorBidi"/>
+          <w:color w:val="auto"/>
+          <w:sz w:val="22"/>
+          <w:szCs w:val="22"/>
+          <w:lang w:val="fr-FR" w:eastAsia="en-US"/>
         </w:rPr>
         <w:id w:val="1784531301"/>
         <w:docPartObj>
@@ -391,13 +369,8 @@
       </w:sdtPr>
       <w:sdtEndPr>
         <w:rPr>
-          <w:rFonts w:asciiTheme="minorHAnsi" w:eastAsiaTheme="minorHAnsi" w:hAnsiTheme="minorHAnsi" w:cstheme="minorBidi"/>
           <w:b/>
           <w:bCs/>
-          <w:color w:val="auto"/>
-          <w:sz w:val="22"/>
-          <w:szCs w:val="22"/>
-          <w:lang w:eastAsia="en-US"/>
         </w:rPr>
       </w:sdtEndPr>
       <w:sdtContent>
@@ -855,8 +828,185 @@
         <w:t xml:space="preserve"> </w:t>
       </w:r>
     </w:p>
-    <w:p>
-      <w:r>
+    <w:p/>
+    <w:p>
+      <w:pPr>
+        <w:rPr>
+          <w:rFonts w:ascii="Arial" w:hAnsi="Arial" w:cs="Arial"/>
+        </w:rPr>
+      </w:pPr>
+      <w:r>
+        <w:rPr>
+          <w:rFonts w:ascii="Arial" w:hAnsi="Arial" w:cs="Arial"/>
+          <w:sz w:val="24"/>
+          <w:szCs w:val="24"/>
+        </w:rPr>
+        <w:t xml:space="preserve">Les installations nécessaires : </w:t>
+      </w:r>
+    </w:p>
+    <w:p>
+      <w:pPr>
+        <w:rPr>
+          <w:rFonts w:ascii="Arial" w:hAnsi="Arial" w:cs="Arial"/>
+        </w:rPr>
+      </w:pPr>
+      <w:r>
+        <w:rPr>
+          <w:rFonts w:ascii="Arial" w:hAnsi="Arial" w:cs="Arial"/>
+        </w:rPr>
+        <w:t>Python et PYQT</w:t>
+      </w:r>
+    </w:p>
+    <w:p>
+      <w:pPr>
+        <w:rPr>
+          <w:rFonts w:ascii="Arial" w:hAnsi="Arial" w:cs="Arial"/>
+        </w:rPr>
+      </w:pPr>
+      <w:hyperlink r:id="rId5" w:history="1">
+        <w:r>
+          <w:rPr>
+            <w:rStyle w:val="Lienhypertexte"/>
+            <w:rFonts w:ascii="Arial" w:hAnsi="Arial" w:cs="Arial"/>
+          </w:rPr>
+          <w:t>https://www.python.org/downloads/</w:t>
+        </w:r>
+      </w:hyperlink>
+    </w:p>
+    <w:p>
+      <w:pPr>
+        <w:rPr>
+          <w:rFonts w:ascii="Arial" w:hAnsi="Arial" w:cs="Arial"/>
+        </w:rPr>
+      </w:pPr>
+      <w:r>
+        <w:rPr>
+          <w:rFonts w:ascii="Arial" w:hAnsi="Arial" w:cs="Arial"/>
+        </w:rPr>
+        <w:t>Pour PYQT je conseil de suivre ce lien-ci, il explique comment installer pour toutes les plateformes.</w:t>
+      </w:r>
+    </w:p>
+    <w:p>
+      <w:pPr>
+        <w:rPr>
+          <w:rFonts w:ascii="Arial" w:hAnsi="Arial" w:cs="Arial"/>
+        </w:rPr>
+      </w:pPr>
+      <w:hyperlink r:id="rId6" w:history="1">
+        <w:r>
+          <w:rPr>
+            <w:rStyle w:val="Lienhypertexte"/>
+            <w:rFonts w:ascii="Arial" w:hAnsi="Arial" w:cs="Arial"/>
+          </w:rPr>
+          <w:t>https://pythonbasics.org/install-pyqt/</w:t>
+        </w:r>
+      </w:hyperlink>
+    </w:p>
+    <w:p>
+      <w:pPr>
+        <w:rPr>
+          <w:rFonts w:ascii="Arial" w:hAnsi="Arial" w:cs="Arial"/>
+        </w:rPr>
+      </w:pPr>
+    </w:p>
+    <w:p>
+      <w:pPr>
+        <w:rPr>
+          <w:rFonts w:ascii="Arial" w:hAnsi="Arial" w:cs="Arial"/>
+        </w:rPr>
+      </w:pPr>
+      <w:r>
+        <w:rPr>
+          <w:rFonts w:ascii="Arial" w:hAnsi="Arial" w:cs="Arial"/>
+        </w:rPr>
+        <w:t>Ensuite pour apprendre python, je conseil ce cour</w:t>
+      </w:r>
+      <w:r>
+        <w:rPr>
+          <w:rFonts w:ascii="Arial" w:hAnsi="Arial" w:cs="Arial"/>
+        </w:rPr>
+        <w:t>s</w:t>
+      </w:r>
+      <w:r>
+        <w:rPr>
+          <w:rFonts w:ascii="Arial" w:hAnsi="Arial" w:cs="Arial"/>
+        </w:rPr>
+        <w:t xml:space="preserve">-ci : </w:t>
+      </w:r>
+      <w:hyperlink r:id="rId7" w:history="1">
+        <w:r>
+          <w:rPr>
+            <w:rStyle w:val="Lienhypertexte"/>
+            <w:rFonts w:ascii="Arial" w:hAnsi="Arial" w:cs="Arial"/>
+          </w:rPr>
+          <w:t>https://www.w3schools.com/python/</w:t>
+        </w:r>
+      </w:hyperlink>
+    </w:p>
+    <w:p>
+      <w:pPr>
+        <w:rPr>
+          <w:rFonts w:ascii="Arial" w:hAnsi="Arial" w:cs="Arial"/>
+        </w:rPr>
+      </w:pPr>
+      <w:r>
+        <w:rPr>
+          <w:rFonts w:ascii="Arial" w:hAnsi="Arial" w:cs="Arial"/>
+        </w:rPr>
+        <w:t xml:space="preserve">Pour </w:t>
+      </w:r>
+      <w:r>
+        <w:rPr>
+          <w:rFonts w:ascii="Arial" w:hAnsi="Arial" w:cs="Arial"/>
+        </w:rPr>
+        <w:t>PYQT</w:t>
+      </w:r>
+      <w:r>
+        <w:rPr>
+          <w:rFonts w:ascii="Arial" w:hAnsi="Arial" w:cs="Arial"/>
+        </w:rPr>
+        <w:t xml:space="preserve"> je conseil ceci : </w:t>
+      </w:r>
+    </w:p>
+    <w:p>
+      <w:pPr>
+        <w:rPr>
+          <w:rFonts w:ascii="Arial" w:hAnsi="Arial" w:cs="Arial"/>
+        </w:rPr>
+      </w:pPr>
+      <w:hyperlink r:id="rId8" w:history="1">
+        <w:r>
+          <w:rPr>
+            <w:rStyle w:val="Lienhypertexte"/>
+            <w:rFonts w:ascii="Arial" w:hAnsi="Arial" w:cs="Arial"/>
+          </w:rPr>
+          <w:t>http://www.gchagnon.fr/cours/python/pyqt.html</w:t>
+        </w:r>
+      </w:hyperlink>
+    </w:p>
+    <w:p>
+      <w:pPr>
+        <w:rPr>
+          <w:rFonts w:ascii="Arial" w:hAnsi="Arial" w:cs="Arial"/>
+        </w:rPr>
+      </w:pPr>
+      <w:r>
+        <w:rPr>
+          <w:rFonts w:ascii="Arial" w:hAnsi="Arial" w:cs="Arial"/>
+        </w:rPr>
+        <w:t xml:space="preserve">Puis pour comment reproduire mon projet, mon journal de veille, permettra de reproduire mon projet avec la documentation qui ci retrouve. </w:t>
+      </w:r>
+    </w:p>
+    <w:p>
+      <w:pPr>
+        <w:rPr>
+          <w:rFonts w:ascii="Arial" w:hAnsi="Arial" w:cs="Arial"/>
+        </w:rPr>
+      </w:pPr>
+      <w:r>
+        <w:rPr>
+          <w:rFonts w:ascii="Arial" w:hAnsi="Arial" w:cs="Arial"/>
+        </w:rPr>
         <w:br w:type="page"/>
       </w:r>
     </w:p>
@@ -885,7 +1035,23 @@
           <w:sz w:val="24"/>
           <w:szCs w:val="24"/>
         </w:rPr>
-        <w:t xml:space="preserve">Pourquoi Python et pas d’autre langage comme C++ ou d’autres ? C’est simple, Python est rapide d’apprentissage et est propre. C’est un langage qui fait du ligne par ligne donc une erreur est facilement corrigeable, c’est aussi open-source. Puis personnellement j’ai un faible pour les langages non typé, je trouve que c’est plus facile que ceux typé, car c’est logique, tu peux toi-même tout configuré donc tant que tu sais exactement ce que tu fais, tu ne feras pas d’erreur.  </w:t>
+        <w:t>Pourquoi Python et pas d’autre langage comme C++ ou d’autres ? C’est simple, Python est rapide d’apprentissage et est propre. C’est un langage qui fait du ligne par ligne donc une erreur est facilement corrigeable, c’est aussi open-source. Puis personnellement j’ai un faible pour les langages typé, je trouve que c’est plus facile que ceux</w:t>
+      </w:r>
+      <w:r>
+        <w:rPr>
+          <w:rFonts w:ascii="Arial" w:hAnsi="Arial" w:cs="Arial"/>
+          <w:sz w:val="24"/>
+          <w:szCs w:val="24"/>
+        </w:rPr>
+        <w:t xml:space="preserve"> non</w:t>
+      </w:r>
+      <w:r>
+        <w:rPr>
+          <w:rFonts w:ascii="Arial" w:hAnsi="Arial" w:cs="Arial"/>
+          <w:sz w:val="24"/>
+          <w:szCs w:val="24"/>
+        </w:rPr>
+        <w:t xml:space="preserve"> typé, car c’est logique, tu peux toi-même tout configuré donc tant que tu sais exactement ce que tu fais, tu ne feras pas d’erreur.  </w:t>
       </w:r>
       <w:r>
         <w:rPr>
@@ -1030,27 +1196,7 @@
           <w:szCs w:val="24"/>
           <w:lang w:eastAsia="fr-CA"/>
         </w:rPr>
-        <w:t xml:space="preserve">Le premier c’est que lorsque je faisais mes recherches pour trouver un moyen d’avoir les prévisions météorologiques, je n’ai rien trouver, les résultats que je recevais était directement les prévisions et non un outil pour les avoirs. J’ai beaucoup erré dans les sites jusqu’à temps que je trouve un moyen. Wunderground offrait la possibilité d’une API. Je me suis intéressé à cette API et j’ai rapidement compris que pour l’utiliser il fallait un appareil pour la météo, ce qui a brisé l’espoir que j’avais eu pour l’API. Heureusement j’ai réussi à prendre la station </w:t>
-      </w:r>
-      <w:r>
-        <w:rPr>
-          <w:rFonts w:ascii="Arial" w:eastAsia="Times New Roman" w:hAnsi="Arial" w:cs="Arial"/>
-          <w:color w:val="000000"/>
-          <w:sz w:val="24"/>
-          <w:szCs w:val="24"/>
-          <w:lang w:eastAsia="fr-CA"/>
-        </w:rPr>
-        <w:t>météorologique</w:t>
-      </w:r>
-      <w:r>
-        <w:rPr>
-          <w:rFonts w:ascii="Arial" w:eastAsia="Times New Roman" w:hAnsi="Arial" w:cs="Arial"/>
-          <w:color w:val="000000"/>
-          <w:sz w:val="24"/>
-          <w:szCs w:val="24"/>
-          <w:lang w:eastAsia="fr-CA"/>
-        </w:rPr>
-        <w:t xml:space="preserve"> d’une personne qui l’avait déjà, ce qui m’a permis d’avoir accès aux données qu’il obtenait.  </w:t>
+        <w:t xml:space="preserve">Le premier c’est que lorsque je faisais mes recherches pour trouver un moyen d’avoir les prévisions météorologiques, je n’ai rien trouver, les résultats que je recevais était directement les prévisions et non un outil pour les avoirs. J’ai beaucoup erré dans les sites jusqu’à temps que je trouve un moyen. Wunderground offrait la possibilité d’une API. Je me suis intéressé à cette API et j’ai rapidement compris que pour l’utiliser il fallait un appareil pour la météo, ce qui a brisé l’espoir que j’avais eu pour l’API. Heureusement j’ai réussi à prendre la station météorologique d’une personne qui l’avait déjà, ce qui m’a permis d’avoir accès aux données qu’il obtenait.  </w:t>
       </w:r>
     </w:p>
     <w:p>
@@ -1145,9 +1291,8 @@
           <w:szCs w:val="24"/>
           <w:lang w:eastAsia="fr-CA"/>
         </w:rPr>
-        <w:t xml:space="preserve"> et fait des recherches pour avoir un type </w:t>
-      </w:r>
-      <w:proofErr w:type="spellStart"/>
+        <w:t xml:space="preserve"> et fait des recherches pour avoir un type json retourner, Puis j’ai </w:t>
+      </w:r>
       <w:r>
         <w:rPr>
           <w:rFonts w:ascii="Arial" w:eastAsia="Times New Roman" w:hAnsi="Arial" w:cs="Arial"/>
@@ -1156,9 +1301,8 @@
           <w:szCs w:val="24"/>
           <w:lang w:eastAsia="fr-CA"/>
         </w:rPr>
-        <w:t>json</w:t>
-      </w:r>
-      <w:proofErr w:type="spellEnd"/>
+        <w:t>trouvé</w:t>
+      </w:r>
       <w:r>
         <w:rPr>
           <w:rFonts w:ascii="Arial" w:eastAsia="Times New Roman" w:hAnsi="Arial" w:cs="Arial"/>
@@ -1167,7 +1311,7 @@
           <w:szCs w:val="24"/>
           <w:lang w:eastAsia="fr-CA"/>
         </w:rPr>
-        <w:t xml:space="preserve"> retourner, Puis j’ai </w:t>
+        <w:t xml:space="preserve"> une fonction sur python qui décode et l’encode en json ce qui m’a permis de pouvoir avoir accès </w:t>
       </w:r>
       <w:r>
         <w:rPr>
@@ -1177,7 +1321,7 @@
           <w:szCs w:val="24"/>
           <w:lang w:eastAsia="fr-CA"/>
         </w:rPr>
-        <w:t>trouvé</w:t>
+        <w:t>aux données</w:t>
       </w:r>
       <w:r>
         <w:rPr>
@@ -1187,71 +1331,7 @@
           <w:szCs w:val="24"/>
           <w:lang w:eastAsia="fr-CA"/>
         </w:rPr>
-        <w:t xml:space="preserve"> une fonction sur python qui décode et l’encode en </w:t>
-      </w:r>
-      <w:proofErr w:type="spellStart"/>
-      <w:r>
-        <w:rPr>
-          <w:rFonts w:ascii="Arial" w:eastAsia="Times New Roman" w:hAnsi="Arial" w:cs="Arial"/>
-          <w:color w:val="000000"/>
-          <w:sz w:val="24"/>
-          <w:szCs w:val="24"/>
-          <w:lang w:eastAsia="fr-CA"/>
-        </w:rPr>
-        <w:t>json</w:t>
-      </w:r>
-      <w:proofErr w:type="spellEnd"/>
-      <w:r>
-        <w:rPr>
-          <w:rFonts w:ascii="Arial" w:eastAsia="Times New Roman" w:hAnsi="Arial" w:cs="Arial"/>
-          <w:color w:val="000000"/>
-          <w:sz w:val="24"/>
-          <w:szCs w:val="24"/>
-          <w:lang w:eastAsia="fr-CA"/>
-        </w:rPr>
-        <w:t xml:space="preserve"> ce qui m’a permis de pouvoir avoir accès </w:t>
-      </w:r>
-      <w:r>
-        <w:rPr>
-          <w:rFonts w:ascii="Arial" w:eastAsia="Times New Roman" w:hAnsi="Arial" w:cs="Arial"/>
-          <w:color w:val="000000"/>
-          <w:sz w:val="24"/>
-          <w:szCs w:val="24"/>
-          <w:lang w:eastAsia="fr-CA"/>
-        </w:rPr>
-        <w:t>aux données</w:t>
-      </w:r>
-      <w:r>
-        <w:rPr>
-          <w:rFonts w:ascii="Arial" w:eastAsia="Times New Roman" w:hAnsi="Arial" w:cs="Arial"/>
-          <w:color w:val="000000"/>
-          <w:sz w:val="24"/>
-          <w:szCs w:val="24"/>
-          <w:lang w:eastAsia="fr-CA"/>
-        </w:rPr>
-        <w:t xml:space="preserve"> sans passer par en décodeur pour me le donner en </w:t>
-      </w:r>
-      <w:proofErr w:type="spellStart"/>
-      <w:r>
-        <w:rPr>
-          <w:rFonts w:ascii="Arial" w:eastAsia="Times New Roman" w:hAnsi="Arial" w:cs="Arial"/>
-          <w:color w:val="000000"/>
-          <w:sz w:val="24"/>
-          <w:szCs w:val="24"/>
-          <w:lang w:eastAsia="fr-CA"/>
-        </w:rPr>
-        <w:t>json</w:t>
-      </w:r>
-      <w:proofErr w:type="spellEnd"/>
-      <w:r>
-        <w:rPr>
-          <w:rFonts w:ascii="Arial" w:eastAsia="Times New Roman" w:hAnsi="Arial" w:cs="Arial"/>
-          <w:color w:val="000000"/>
-          <w:sz w:val="24"/>
-          <w:szCs w:val="24"/>
-          <w:lang w:eastAsia="fr-CA"/>
-        </w:rPr>
-        <w:t xml:space="preserve"> par l’intermédiaire de l’inter</w:t>
+        <w:t xml:space="preserve"> sans passer par en décodeur pour me le donner en json par l’intermédiaire de l’inter</w:t>
       </w:r>
       <w:r>
         <w:rPr>
@@ -1302,7 +1382,7 @@
           <w:szCs w:val="24"/>
           <w:lang w:eastAsia="fr-CA"/>
         </w:rPr>
-        <w:t xml:space="preserve">Troisièmement, je voulais pouvoir faire des prévisions à chaque heure, cependant pour pouvoir faire ça, il faut avoir un code qu’uniquement la personne qui possède le satellite détient. Puis comme j’ai mentionné dans le premier problème, je n’ai pas de satellite donc je n’ai pas accès à cette fonction, donc malheuresemenent j’ai dû faire autrement. J’ai donc changé mes options pour avoir une prévision d’une journée, celle d’avoir celle de maintenant et finalement avoir l’historique d’une </w:t>
+        <w:t xml:space="preserve">Troisièmement, </w:t>
       </w:r>
       <w:r>
         <w:rPr>
@@ -1312,7 +1392,27 @@
           <w:szCs w:val="24"/>
           <w:lang w:eastAsia="fr-CA"/>
         </w:rPr>
-        <w:t>heure précise d’une journée.</w:t>
+        <w:t xml:space="preserve">je n’arrivais pas à faire en sorte qu’on puisse changer la journée rapidement avec le champ qui était fait pour ça, normalement on écrivait la journée et ça </w:t>
+      </w:r>
+      <w:r>
+        <w:rPr>
+          <w:rFonts w:ascii="Arial" w:eastAsia="Times New Roman" w:hAnsi="Arial" w:cs="Arial"/>
+          <w:color w:val="000000"/>
+          <w:sz w:val="24"/>
+          <w:szCs w:val="24"/>
+          <w:lang w:eastAsia="fr-CA"/>
+        </w:rPr>
+        <w:t xml:space="preserve">changeait directement, mais je n’arrivais pas à changer la journée lorsque l’application </w:t>
+      </w:r>
+      <w:r>
+        <w:rPr>
+          <w:rFonts w:ascii="Arial" w:eastAsia="Times New Roman" w:hAnsi="Arial" w:cs="Arial"/>
+          <w:color w:val="000000"/>
+          <w:sz w:val="24"/>
+          <w:szCs w:val="24"/>
+          <w:lang w:eastAsia="fr-CA"/>
+        </w:rPr>
+        <w:t>était ouverte. J’ai trouver finalement que la variable global écrivait sur la variable donc on pouvait la changer à tout moment.</w:t>
       </w:r>
     </w:p>
     <w:p>
@@ -1992,6 +2092,7 @@
   <w:style w:type="character" w:default="1" w:styleId="Policepardfaut">
     <w:name w:val="Default Paragraph Font"/>
     <w:uiPriority w:val="1"/>
+    <w:semiHidden/>
     <w:unhideWhenUsed/>
   </w:style>
   <w:style w:type="table" w:default="1" w:styleId="TableauNormal">
@@ -2076,6 +2177,18 @@
       <w:ind w:left="720"/>
       <w:contextualSpacing/>
     </w:pPr>
+  </w:style>
+  <w:style w:type="character" w:styleId="Mentionnonrsolue">
+    <w:name w:val="Unresolved Mention"/>
+    <w:basedOn w:val="Policepardfaut"/>
+    <w:uiPriority w:val="99"/>
+    <w:semiHidden/>
+    <w:unhideWhenUsed/>
+    <w:rsid w:val="007A60F2"/>
+    <w:rPr>
+      <w:color w:val="605E5C"/>
+      <w:shd w:val="clear" w:color="auto" w:fill="E1DFDD"/>
+    </w:rPr>
   </w:style>
 </w:styles>
 </file>

</xml_diff>